<commit_message>
added first version of data parser, and some useful general functions
</commit_message>
<xml_diff>
--- a/ideas.docx
+++ b/ideas.docx
@@ -62,16 +62,7 @@
           <w:sz w:val="36"/>
           <w:szCs w:val="36"/>
         </w:rPr>
-        <w:t>lustering from how man</w:t>
-      </w:r>
-      <w:bookmarkStart w:id="0" w:name="_GoBack"/>
-      <w:bookmarkEnd w:id="0"/>
-      <w:r>
-        <w:rPr>
-          <w:sz w:val="36"/>
-          <w:szCs w:val="36"/>
-        </w:rPr>
-        <w:t>y mails people send to each other</w:t>
+        <w:t>lustering from how many mails people send to each other</w:t>
       </w:r>
       <w:r>
         <w:rPr>
@@ -174,26 +165,6 @@
     </w:p>
     <w:p>
       <w:pPr>
-        <w:bidi w:val="0"/>
-        <w:rPr>
-          <w:b/>
-          <w:bCs/>
-          <w:sz w:val="36"/>
-          <w:szCs w:val="36"/>
-        </w:rPr>
-      </w:pPr>
-      <w:r>
-        <w:rPr>
-          <w:b/>
-          <w:bCs/>
-          <w:sz w:val="36"/>
-          <w:szCs w:val="36"/>
-        </w:rPr>
-        <w:t>PRODUCTIVITY</w:t>
-      </w:r>
-    </w:p>
-    <w:p>
-      <w:pPr>
         <w:pStyle w:val="ListParagraph"/>
         <w:numPr>
           <w:ilvl w:val="0"/>
@@ -201,40 +172,38 @@
         </w:numPr>
         <w:bidi w:val="0"/>
         <w:rPr>
-          <w:rFonts w:hint="cs"/>
-          <w:sz w:val="36"/>
-          <w:szCs w:val="36"/>
-        </w:rPr>
-      </w:pPr>
-      <w:r>
-        <w:rPr>
-          <w:sz w:val="36"/>
-          <w:szCs w:val="36"/>
-        </w:rPr>
-        <w:t>E</w:t>
-      </w:r>
-      <w:r>
-        <w:rPr>
-          <w:sz w:val="36"/>
-          <w:szCs w:val="36"/>
-        </w:rPr>
-        <w:t xml:space="preserve">stimating productivity and commitment of employees by studying their emails - times, spam, </w:t>
-      </w:r>
-      <w:proofErr w:type="gramStart"/>
-      <w:r>
-        <w:rPr>
-          <w:sz w:val="36"/>
-          <w:szCs w:val="36"/>
-        </w:rPr>
-        <w:t>length</w:t>
-      </w:r>
-      <w:proofErr w:type="gramEnd"/>
-      <w:r>
-        <w:rPr>
-          <w:sz w:val="36"/>
-          <w:szCs w:val="36"/>
-        </w:rPr>
-        <w:t xml:space="preserve"> of messages/conversations...</w:t>
+          <w:sz w:val="36"/>
+          <w:szCs w:val="36"/>
+        </w:rPr>
+      </w:pPr>
+      <w:r>
+        <w:rPr>
+          <w:sz w:val="36"/>
+          <w:szCs w:val="36"/>
+        </w:rPr>
+        <w:t>Understand rank of person by style of writing, spelling mistakes… Guess male/female and so on.</w:t>
+      </w:r>
+      <w:bookmarkStart w:id="0" w:name="_GoBack"/>
+      <w:bookmarkEnd w:id="0"/>
+    </w:p>
+    <w:p>
+      <w:pPr>
+        <w:bidi w:val="0"/>
+        <w:rPr>
+          <w:b/>
+          <w:bCs/>
+          <w:sz w:val="36"/>
+          <w:szCs w:val="36"/>
+        </w:rPr>
+      </w:pPr>
+      <w:r>
+        <w:rPr>
+          <w:b/>
+          <w:bCs/>
+          <w:sz w:val="36"/>
+          <w:szCs w:val="36"/>
+        </w:rPr>
+        <w:t>PRODUCTIVITY</w:t>
       </w:r>
     </w:p>
     <w:p>
@@ -256,7 +225,14 @@
           <w:sz w:val="36"/>
           <w:szCs w:val="36"/>
         </w:rPr>
-        <w:t>Identify working hours and productivity hours by content of mails</w:t>
+        <w:t>E</w:t>
+      </w:r>
+      <w:r>
+        <w:rPr>
+          <w:sz w:val="36"/>
+          <w:szCs w:val="36"/>
+        </w:rPr>
+        <w:t>stimating productivity and commitment of employees by studying their emails - times, spam, length of messages/conversations...</w:t>
       </w:r>
     </w:p>
     <w:p>
@@ -268,6 +244,7 @@
         </w:numPr>
         <w:bidi w:val="0"/>
         <w:rPr>
+          <w:rFonts w:hint="cs"/>
           <w:sz w:val="36"/>
           <w:szCs w:val="36"/>
         </w:rPr>
@@ -278,6 +255,27 @@
           <w:szCs w:val="36"/>
         </w:rPr>
         <w:lastRenderedPageBreak/>
+        <w:t>Identify working hours and productivity hours by content of mails</w:t>
+      </w:r>
+    </w:p>
+    <w:p>
+      <w:pPr>
+        <w:pStyle w:val="ListParagraph"/>
+        <w:numPr>
+          <w:ilvl w:val="0"/>
+          <w:numId w:val="1"/>
+        </w:numPr>
+        <w:bidi w:val="0"/>
+        <w:rPr>
+          <w:sz w:val="36"/>
+          <w:szCs w:val="36"/>
+        </w:rPr>
+      </w:pPr>
+      <w:r>
+        <w:rPr>
+          <w:sz w:val="36"/>
+          <w:szCs w:val="36"/>
+        </w:rPr>
         <w:t>Identify unusual email behavior during some time periods and try to understand what influenced them</w:t>
       </w:r>
     </w:p>

</xml_diff>